<commit_message>
Cập nhật docx readme
</commit_message>
<xml_diff>
--- a/Docx/Docx_LoTrinh.docx
+++ b/Docx/Docx_LoTrinh.docx
@@ -11,7 +11,6 @@
         <w:t>Lộ trình đồ án</w:t>
       </w:r>
     </w:p>
-    <w:p/>
     <w:p>
       <w:r>
         <w:t>Tham khảo thị trường</w:t>
@@ -20,7 +19,21 @@
         <w:t xml:space="preserve"> </w:t>
       </w:r>
       <w:r>
-        <w:t>-&gt; Nghiệp vụ cho đồ án + UX UI cho web ~&gt; Thiết kế ĐB ~&gt; code giao diện ~&gt; code api ~&gt; call api đẩy lên giao diện ~&gt; Báo cáo</w:t>
+        <w:t xml:space="preserve">-&gt; Nghiệp vụ cho đồ </w:t>
+      </w:r>
+      <w:proofErr w:type="gramStart"/>
+      <w:r>
+        <w:t>án</w:t>
+      </w:r>
+      <w:r>
+        <w:t>(UseCase,Actor</w:t>
+      </w:r>
+      <w:proofErr w:type="gramEnd"/>
+      <w:r>
+        <w:t>)</w:t>
+      </w:r>
+      <w:r>
+        <w:t xml:space="preserve"> + UX UI cho web ~&gt; Thiết kế ĐB ~&gt; code giao diện ~&gt; code api ~&gt; call api đẩy lên giao diện ~&gt; Báo cáo</w:t>
       </w:r>
     </w:p>
     <w:p>
@@ -57,6 +70,18 @@
       <w:r>
         <w:t>) (Visual Tím)</w:t>
       </w:r>
+    </w:p>
+    <w:p>
+      <w:r>
+        <w:t>DB:SQL SERVER</w:t>
+      </w:r>
+    </w:p>
+    <w:p>
+      <w:proofErr w:type="gramStart"/>
+      <w:r>
+        <w:t>DELOY:Vercel</w:t>
+      </w:r>
+      <w:proofErr w:type="gramEnd"/>
     </w:p>
     <w:p>
       <w:pPr>
@@ -123,6 +148,7 @@
         <w:t>Những kiến thức cần có cho dự án</w:t>
       </w:r>
     </w:p>
+    <w:p/>
     <w:p>
       <w:pPr>
         <w:pStyle w:val="oancuaDanhsach"/>
@@ -202,6 +228,21 @@
       <w:r>
         <w:t>API Web core (C#)</w:t>
       </w:r>
+      <w:r>
+        <w:t xml:space="preserve"> + C# .NET CORE</w:t>
+      </w:r>
+    </w:p>
+    <w:p>
+      <w:pPr>
+        <w:pStyle w:val="oancuaDanhsach"/>
+        <w:numPr>
+          <w:ilvl w:val="0"/>
+          <w:numId w:val="3"/>
+        </w:numPr>
+      </w:pPr>
+      <w:r>
+        <w:t>SQL server</w:t>
+      </w:r>
     </w:p>
     <w:p>
       <w:pPr>
@@ -209,7 +250,6 @@
         <w:jc w:val="center"/>
       </w:pPr>
       <w:r>
-        <w:lastRenderedPageBreak/>
         <w:t>Báo cáo đồ án</w:t>
       </w:r>
     </w:p>
@@ -236,6 +276,9 @@
       <w:r>
         <w:t>Tham khảo thị trường</w:t>
       </w:r>
+      <w:r>
+        <w:t xml:space="preserve"> (Done)</w:t>
+      </w:r>
     </w:p>
     <w:p>
       <w:pPr>
@@ -271,6 +314,9 @@
       </w:pPr>
       <w:r>
         <w:t>Database</w:t>
+      </w:r>
+      <w:r>
+        <w:t xml:space="preserve"> (Done 50%)</w:t>
       </w:r>
     </w:p>
     <w:p>

</xml_diff>